<commit_message>
modify inquiry verify token fail
</commit_message>
<xml_diff>
--- a/MGP_Merchant_Interface_V1.2.5(EN).docx
+++ b/MGP_Merchant_Interface_V1.2.5(EN).docx
@@ -22582,8 +22582,6 @@
         <w:pStyle w:val="Heading1"/>
       </w:pPr>
       <w:bookmarkStart w:id="12" w:name="_Toc17268971"/>
-      <w:bookmarkStart w:id="13" w:name="_GoBack"/>
-      <w:bookmarkEnd w:id="13"/>
       <w:r>
         <w:lastRenderedPageBreak/>
         <w:t>Pay</w:t>
@@ -23184,14 +23182,14 @@
       <w:pPr>
         <w:pStyle w:val="Heading1"/>
       </w:pPr>
-      <w:bookmarkStart w:id="14" w:name="_Toc17268972"/>
+      <w:bookmarkStart w:id="13" w:name="_Toc17268972"/>
       <w:r>
         <w:t>Refund</w:t>
       </w:r>
       <w:r>
         <w:t xml:space="preserve"> transaction</w:t>
       </w:r>
-      <w:bookmarkEnd w:id="14"/>
+      <w:bookmarkEnd w:id="13"/>
     </w:p>
     <w:p/>
     <w:tbl>
@@ -23311,11 +23309,11 @@
       <w:pPr>
         <w:pStyle w:val="Heading2"/>
       </w:pPr>
-      <w:bookmarkStart w:id="15" w:name="_Toc17268973"/>
+      <w:bookmarkStart w:id="14" w:name="_Toc17268973"/>
       <w:r>
         <w:t>Request</w:t>
       </w:r>
-      <w:bookmarkEnd w:id="15"/>
+      <w:bookmarkEnd w:id="14"/>
     </w:p>
     <w:tbl>
       <w:tblPr>
@@ -26279,11 +26277,11 @@
       <w:pPr>
         <w:pStyle w:val="Heading2"/>
       </w:pPr>
-      <w:bookmarkStart w:id="16" w:name="_Toc17268974"/>
+      <w:bookmarkStart w:id="15" w:name="_Toc17268974"/>
       <w:r>
         <w:t>Response</w:t>
       </w:r>
-      <w:bookmarkEnd w:id="16"/>
+      <w:bookmarkEnd w:id="15"/>
     </w:p>
     <w:p/>
     <w:tbl>
@@ -28827,7 +28825,7 @@
       <w:pPr>
         <w:pStyle w:val="Heading1"/>
       </w:pPr>
-      <w:bookmarkStart w:id="17" w:name="_Toc17268975"/>
+      <w:bookmarkStart w:id="16" w:name="_Toc17268975"/>
       <w:r>
         <w:lastRenderedPageBreak/>
         <w:t>Inquiry</w:t>
@@ -28835,7 +28833,7 @@
       <w:r>
         <w:t xml:space="preserve"> transaction’s information</w:t>
       </w:r>
-      <w:bookmarkEnd w:id="17"/>
+      <w:bookmarkEnd w:id="16"/>
     </w:p>
     <w:p/>
     <w:tbl>
@@ -28959,11 +28957,11 @@
       <w:pPr>
         <w:pStyle w:val="Heading2"/>
       </w:pPr>
-      <w:bookmarkStart w:id="18" w:name="_Toc17268976"/>
+      <w:bookmarkStart w:id="17" w:name="_Toc17268976"/>
       <w:r>
         <w:t>Request</w:t>
       </w:r>
-      <w:bookmarkEnd w:id="18"/>
+      <w:bookmarkEnd w:id="17"/>
     </w:p>
     <w:p>
       <w:r>
@@ -29876,11 +29874,11 @@
       <w:pPr>
         <w:pStyle w:val="Heading2"/>
       </w:pPr>
-      <w:bookmarkStart w:id="19" w:name="_Toc17268977"/>
+      <w:bookmarkStart w:id="18" w:name="_Toc17268977"/>
       <w:r>
         <w:t>Response</w:t>
       </w:r>
-      <w:bookmarkEnd w:id="19"/>
+      <w:bookmarkEnd w:id="18"/>
     </w:p>
     <w:p>
       <w:r>
@@ -35197,8 +35195,10 @@
                 <w:szCs w:val="18"/>
               </w:rPr>
               <w:lastRenderedPageBreak/>
-              <w:t>let’s call inquiry function again to get the exact status of transaction</w:t>
-            </w:r>
+              <w:t>please contact with Megapay</w:t>
+            </w:r>
+            <w:bookmarkStart w:id="19" w:name="_GoBack"/>
+            <w:bookmarkEnd w:id="19"/>
           </w:p>
         </w:tc>
       </w:tr>
@@ -35654,7 +35654,6 @@
               <w:rPr>
                 <w:color w:val="000000"/>
               </w:rPr>
-              <w:lastRenderedPageBreak/>
               <w:t>{"resultCd":"OR_137","resultMsg":"Check Trx Order Error."}</w:t>
             </w:r>
           </w:p>
@@ -35845,7 +35844,6 @@
       </w:pPr>
       <w:bookmarkStart w:id="20" w:name="_Toc17268978"/>
       <w:r>
-        <w:lastRenderedPageBreak/>
         <w:t>Appendix</w:t>
       </w:r>
       <w:bookmarkEnd w:id="20"/>
@@ -35992,6 +35990,7 @@
           </w:tcPr>
           <w:p>
             <w:r>
+              <w:lastRenderedPageBreak/>
               <w:t>Pay by</w:t>
             </w:r>
             <w:r>
@@ -38182,7 +38181,6 @@
                 <w:sz w:val="18"/>
                 <w:lang w:eastAsia="ko-KR"/>
               </w:rPr>
-              <w:lastRenderedPageBreak/>
               <w:t>OR_115</w:t>
             </w:r>
           </w:p>
@@ -38577,6 +38575,7 @@
                 <w:sz w:val="18"/>
                 <w:szCs w:val="18"/>
               </w:rPr>
+              <w:lastRenderedPageBreak/>
               <w:t>+) Mercha</w:t>
             </w:r>
             <w:r>
@@ -38656,6 +38655,7 @@
                 <w:sz w:val="18"/>
                 <w:lang w:eastAsia="ko-KR"/>
               </w:rPr>
+              <w:lastRenderedPageBreak/>
               <w:t>OR_120</w:t>
             </w:r>
           </w:p>
@@ -40300,7 +40300,6 @@
                 <w:szCs w:val="20"/>
                 <w:highlight w:val="yellow"/>
               </w:rPr>
-              <w:lastRenderedPageBreak/>
               <w:t>OR_148</w:t>
             </w:r>
           </w:p>
@@ -40697,6 +40696,7 @@
                 <w:sz w:val="20"/>
                 <w:szCs w:val="20"/>
               </w:rPr>
+              <w:lastRenderedPageBreak/>
               <w:t>DC_105</w:t>
             </w:r>
           </w:p>
@@ -42397,7 +42397,6 @@
                 <w:sz w:val="20"/>
                 <w:szCs w:val="20"/>
               </w:rPr>
-              <w:lastRenderedPageBreak/>
               <w:t>IC_115</w:t>
             </w:r>
           </w:p>
@@ -42787,6 +42786,7 @@
                 <w:sz w:val="20"/>
                 <w:szCs w:val="20"/>
               </w:rPr>
+              <w:lastRenderedPageBreak/>
               <w:t>VA_103</w:t>
             </w:r>
           </w:p>
@@ -44402,7 +44402,6 @@
                 <w:sz w:val="20"/>
                 <w:szCs w:val="20"/>
               </w:rPr>
-              <w:lastRenderedPageBreak/>
               <w:t>CC_118</w:t>
             </w:r>
           </w:p>
@@ -44809,6 +44808,7 @@
                 <w:sz w:val="20"/>
                 <w:szCs w:val="20"/>
               </w:rPr>
+              <w:lastRenderedPageBreak/>
               <w:t>CC_125</w:t>
             </w:r>
           </w:p>
@@ -46536,7 +46536,6 @@
                 <w:sz w:val="20"/>
                 <w:szCs w:val="20"/>
               </w:rPr>
-              <w:lastRenderedPageBreak/>
               <w:t>PG_ER13</w:t>
             </w:r>
           </w:p>
@@ -46907,6 +46906,7 @@
                 <w:sz w:val="20"/>
                 <w:szCs w:val="20"/>
               </w:rPr>
+              <w:lastRenderedPageBreak/>
               <w:t>PG_ER20</w:t>
             </w:r>
           </w:p>
@@ -47577,6 +47577,7 @@
       </w:pPr>
       <w:bookmarkStart w:id="24" w:name="_Toc17268981"/>
       <w:r>
+        <w:lastRenderedPageBreak/>
         <w:t>Payment screen</w:t>
       </w:r>
       <w:bookmarkEnd w:id="24"/>
@@ -47700,6 +47701,7 @@
       </w:pPr>
       <w:bookmarkStart w:id="27" w:name="_Toc17268984"/>
       <w:r>
+        <w:lastRenderedPageBreak/>
         <w:t>Input card information</w:t>
       </w:r>
       <w:bookmarkEnd w:id="27"/>
@@ -48818,6 +48820,7 @@
     <w:lsdException w:name="HTML Sample" w:semiHidden="1" w:unhideWhenUsed="1"/>
     <w:lsdException w:name="HTML Typewriter" w:semiHidden="1" w:unhideWhenUsed="1"/>
     <w:lsdException w:name="HTML Variable" w:semiHidden="1" w:unhideWhenUsed="1"/>
+    <w:lsdException w:name="Normal Table" w:semiHidden="1" w:unhideWhenUsed="1"/>
     <w:lsdException w:name="annotation subject" w:semiHidden="1" w:unhideWhenUsed="1"/>
     <w:lsdException w:name="No List" w:semiHidden="1" w:unhideWhenUsed="1"/>
     <w:lsdException w:name="Outline List 1" w:semiHidden="1" w:unhideWhenUsed="1"/>
@@ -48860,8 +48863,11 @@
     <w:lsdException w:name="Table Contemporary" w:semiHidden="1" w:unhideWhenUsed="1"/>
     <w:lsdException w:name="Table Elegant" w:semiHidden="1" w:unhideWhenUsed="1"/>
     <w:lsdException w:name="Table Professional" w:semiHidden="1" w:unhideWhenUsed="1"/>
+    <w:lsdException w:name="Table Subtle 1" w:semiHidden="1" w:unhideWhenUsed="1"/>
     <w:lsdException w:name="Table Subtle 2" w:semiHidden="1" w:unhideWhenUsed="1"/>
     <w:lsdException w:name="Table Web 1" w:semiHidden="1" w:unhideWhenUsed="1"/>
+    <w:lsdException w:name="Table Web 2" w:semiHidden="1" w:unhideWhenUsed="1"/>
+    <w:lsdException w:name="Table Web 3" w:semiHidden="1" w:unhideWhenUsed="1"/>
     <w:lsdException w:name="Balloon Text" w:semiHidden="1" w:unhideWhenUsed="1"/>
     <w:lsdException w:name="Table Grid" w:uiPriority="39"/>
     <w:lsdException w:name="Table Theme" w:semiHidden="1" w:unhideWhenUsed="1"/>
@@ -50076,7 +50082,7 @@
 </file>
 
 <file path=customXml/itemProps1.xml><?xml version="1.0" encoding="utf-8"?>
-<ds:datastoreItem xmlns:ds="http://schemas.openxmlformats.org/officeDocument/2006/customXml" ds:itemID="{F20B0D59-A146-41E7-A401-985DCC1991C1}">
+<ds:datastoreItem xmlns:ds="http://schemas.openxmlformats.org/officeDocument/2006/customXml" ds:itemID="{A98C7925-02E1-4F36-B44B-D1AC033EA0B0}">
   <ds:schemaRefs>
     <ds:schemaRef ds:uri="http://schemas.openxmlformats.org/officeDocument/2006/bibliography"/>
   </ds:schemaRefs>

</xml_diff>